<commit_message>
Edited cover letter and response to referees
</commit_message>
<xml_diff>
--- a/write-up/Cover letter.docx
+++ b/write-up/Cover letter.docx
@@ -1,6 +1,6 @@
 
 <file path=word/document.xml><?xml version="1.0" encoding="utf-8"?>
-<w:document xmlns:wpc="http://schemas.microsoft.com/office/word/2010/wordprocessingCanvas" xmlns:cx="http://schemas.microsoft.com/office/drawing/2014/chartex" xmlns:cx1="http://schemas.microsoft.com/office/drawing/2015/9/8/chartex" xmlns:cx2="http://schemas.microsoft.com/office/drawing/2015/10/21/chartex" xmlns:cx3="http://schemas.microsoft.com/office/drawing/2016/5/9/chartex" xmlns:cx4="http://schemas.microsoft.com/office/drawing/2016/5/10/chartex" xmlns:cx5="http://schemas.microsoft.com/office/drawing/2016/5/11/chartex" xmlns:cx6="http://schemas.microsoft.com/office/drawing/2016/5/12/chartex" xmlns:cx7="http://schemas.microsoft.com/office/drawing/2016/5/13/chartex" xmlns:cx8="http://schemas.microsoft.com/office/drawing/2016/5/14/chartex" xmlns:mc="http://schemas.openxmlformats.org/markup-compatibility/2006" xmlns:aink="http://schemas.microsoft.com/office/drawing/2016/ink" xmlns:am3d="http://schemas.microsoft.com/office/drawing/2017/model3d" xmlns:o="urn:schemas-microsoft-com:office:office" xmlns:r="http://schemas.openxmlformats.org/officeDocument/2006/relationships" xmlns:m="http://schemas.openxmlformats.org/officeDocument/2006/math" xmlns:v="urn:schemas-microsoft-com:vml" xmlns:wp14="http://schemas.microsoft.com/office/word/2010/wordprocessingDrawing" xmlns:wp="http://schemas.openxmlformats.org/drawingml/2006/wordprocessingDrawing" xmlns:w10="urn:schemas-microsoft-com:office:word" xmlns:w="http://schemas.openxmlformats.org/wordprocessingml/2006/main" xmlns:w14="http://schemas.microsoft.com/office/word/2010/wordml" xmlns:w15="http://schemas.microsoft.com/office/word/2012/wordml" xmlns:w16cid="http://schemas.microsoft.com/office/word/2016/wordml/cid" xmlns:w16se="http://schemas.microsoft.com/office/word/2015/wordml/symex" xmlns:wpg="http://schemas.microsoft.com/office/word/2010/wordprocessingGroup" xmlns:wpi="http://schemas.microsoft.com/office/word/2010/wordprocessingInk" xmlns:wne="http://schemas.microsoft.com/office/word/2006/wordml" xmlns:wps="http://schemas.microsoft.com/office/word/2010/wordprocessingShape" mc:Ignorable="w14 w15 w16se w16cid wp14">
+<w:document xmlns:wpc="http://schemas.microsoft.com/office/word/2010/wordprocessingCanvas" xmlns:cx="http://schemas.microsoft.com/office/drawing/2014/chartex" xmlns:mc="http://schemas.openxmlformats.org/markup-compatibility/2006" xmlns:o="urn:schemas-microsoft-com:office:office" xmlns:r="http://schemas.openxmlformats.org/officeDocument/2006/relationships" xmlns:m="http://schemas.openxmlformats.org/officeDocument/2006/math" xmlns:v="urn:schemas-microsoft-com:vml" xmlns:wp14="http://schemas.microsoft.com/office/word/2010/wordprocessingDrawing" xmlns:wp="http://schemas.openxmlformats.org/drawingml/2006/wordprocessingDrawing" xmlns:w10="urn:schemas-microsoft-com:office:word" xmlns:w="http://schemas.openxmlformats.org/wordprocessingml/2006/main" xmlns:w14="http://schemas.microsoft.com/office/word/2010/wordml" xmlns:w15="http://schemas.microsoft.com/office/word/2012/wordml" xmlns:w16se="http://schemas.microsoft.com/office/word/2015/wordml/symex" xmlns:wpg="http://schemas.microsoft.com/office/word/2010/wordprocessingGroup" xmlns:wpi="http://schemas.microsoft.com/office/word/2010/wordprocessingInk" xmlns:wne="http://schemas.microsoft.com/office/word/2006/wordml" xmlns:wps="http://schemas.microsoft.com/office/word/2010/wordprocessingShape" mc:Ignorable="w14 w15 w16se wp14">
   <w:body>
     <w:p>
       <w:pPr>
@@ -119,25 +119,7 @@
         <w:rPr>
           <w:rFonts w:ascii="Arial" w:hAnsi="Arial" w:cs="Arial"/>
         </w:rPr>
-        <w:t>Please find included with this our</w:t>
-      </w:r>
-      <w:r>
-        <w:rPr>
-          <w:rFonts w:ascii="Arial" w:hAnsi="Arial" w:cs="Arial"/>
-        </w:rPr>
-        <w:t xml:space="preserve"> revised</w:t>
-      </w:r>
-      <w:r>
-        <w:rPr>
-          <w:rFonts w:ascii="Arial" w:hAnsi="Arial" w:cs="Arial"/>
-        </w:rPr>
-        <w:t xml:space="preserve"> manuscript, “A Monte Carlo method to estimate cell population heterogeneity from cell snapshot data”</w:t>
-      </w:r>
-      <w:r>
-        <w:rPr>
-          <w:rFonts w:ascii="Arial" w:hAnsi="Arial" w:cs="Arial"/>
-        </w:rPr>
-        <w:t xml:space="preserve"> and point-by-point responses to reviewers’ comments.</w:t>
+        <w:t>Please find included with this our revised manuscript, “A Monte Carlo method to estimate cell population heterogeneity from cell snapshot data” and point-by-point responses to reviewers’ comments.</w:t>
       </w:r>
     </w:p>
     <w:p>
@@ -233,7 +215,29 @@
         <w:rPr>
           <w:rFonts w:ascii="Arial" w:hAnsi="Arial" w:cs="Arial"/>
         </w:rPr>
-        <w:t xml:space="preserve">One key addition to the manuscript was incorporating a real data example: the process of finding then analysing these new data took quite some time. This was mainly because all existing papers that we’ve come across in the literature analyse </w:t>
+        <w:t xml:space="preserve">One key addition to the manuscript was incorporating a real data example: the process of finding then analysing these new data took quite some time. This was mainly because all existing papers that we’ve </w:t>
+      </w:r>
+      <w:ins w:id="0" w:author="Tavener,Simon" w:date="2020-07-14T13:40:00Z">
+        <w:r>
+          <w:rPr>
+            <w:rFonts w:ascii="Arial" w:hAnsi="Arial" w:cs="Arial"/>
+          </w:rPr>
+          <w:t xml:space="preserve">found </w:t>
+        </w:r>
+      </w:ins>
+      <w:del w:id="1" w:author="Tavener,Simon" w:date="2020-07-14T13:40:00Z">
+        <w:r>
+          <w:rPr>
+            <w:rFonts w:ascii="Arial" w:hAnsi="Arial" w:cs="Arial"/>
+          </w:rPr>
+          <w:delText xml:space="preserve">come across </w:delText>
+        </w:r>
+      </w:del>
+      <w:r>
+        <w:rPr>
+          <w:rFonts w:ascii="Arial" w:hAnsi="Arial" w:cs="Arial"/>
+        </w:rPr>
+        <w:t xml:space="preserve">in the literature analyse </w:t>
       </w:r>
       <w:r>
         <w:rPr>
@@ -257,22 +261,28 @@
         <w:rPr>
           <w:rFonts w:ascii="Arial" w:hAnsi="Arial" w:cs="Arial"/>
         </w:rPr>
-        <w:t xml:space="preserve"> or non-</w:t>
-      </w:r>
-      <w:r>
-        <w:rPr>
-          <w:rFonts w:ascii="Arial" w:hAnsi="Arial" w:cs="Arial"/>
-        </w:rPr>
-        <w:t>freely</w:t>
-      </w:r>
-      <w:bookmarkStart w:id="0" w:name="_GoBack"/>
-      <w:bookmarkEnd w:id="0"/>
-      <w:r>
-        <w:rPr>
-          <w:rFonts w:ascii="Arial" w:hAnsi="Arial" w:cs="Arial"/>
-        </w:rPr>
-        <w:t xml:space="preserve"> available </w:t>
-      </w:r>
+        <w:t xml:space="preserve"> or </w:t>
+      </w:r>
+      <w:del w:id="2" w:author="Tavener,Simon" w:date="2020-07-14T13:40:00Z">
+        <w:r>
+          <w:rPr>
+            <w:rFonts w:ascii="Arial" w:hAnsi="Arial" w:cs="Arial"/>
+          </w:rPr>
+          <w:delText>non-</w:delText>
+        </w:r>
+        <w:r>
+          <w:rPr>
+            <w:rFonts w:ascii="Arial" w:hAnsi="Arial" w:cs="Arial"/>
+          </w:rPr>
+          <w:delText>freely</w:delText>
+        </w:r>
+        <w:r>
+          <w:rPr>
+            <w:rFonts w:ascii="Arial" w:hAnsi="Arial" w:cs="Arial"/>
+          </w:rPr>
+          <w:delText xml:space="preserve"> available </w:delText>
+        </w:r>
+      </w:del>
       <w:r>
         <w:rPr>
           <w:rFonts w:ascii="Arial" w:hAnsi="Arial" w:cs="Arial"/>
@@ -283,7 +293,21 @@
         <w:rPr>
           <w:rFonts w:ascii="Arial" w:hAnsi="Arial" w:cs="Arial"/>
         </w:rPr>
-        <w:t>data. Thanks to one of the reviewer’s comments though, we found such an example</w:t>
+        <w:t>data</w:t>
+      </w:r>
+      <w:ins w:id="3" w:author="Tavener,Simon" w:date="2020-07-14T13:40:00Z">
+        <w:r>
+          <w:rPr>
+            <w:rFonts w:ascii="Arial" w:hAnsi="Arial" w:cs="Arial"/>
+          </w:rPr>
+          <w:t xml:space="preserve"> that is not freely available</w:t>
+        </w:r>
+      </w:ins>
+      <w:r>
+        <w:rPr>
+          <w:rFonts w:ascii="Arial" w:hAnsi="Arial" w:cs="Arial"/>
+        </w:rPr>
+        <w:t>. Thanks to one of the reviewer’s comments though, we found such an example</w:t>
       </w:r>
       <w:r>
         <w:rPr>
@@ -343,7 +367,29 @@
         <w:rPr>
           <w:rFonts w:ascii="Arial" w:hAnsi="Arial" w:cs="Arial"/>
         </w:rPr>
-        <w:t xml:space="preserve"> We also hope that, by including explicit references to this open source data, that it encourages other members of the mathematical biology community to use it to benchmark their methods.</w:t>
+        <w:t xml:space="preserve"> We also hope that, by including explicit references to this open source data, </w:t>
+      </w:r>
+      <w:del w:id="4" w:author="Tavener,Simon" w:date="2020-07-14T13:42:00Z">
+        <w:r>
+          <w:rPr>
+            <w:rFonts w:ascii="Arial" w:hAnsi="Arial" w:cs="Arial"/>
+          </w:rPr>
+          <w:delText xml:space="preserve">that it encourages </w:delText>
+        </w:r>
+      </w:del>
+      <w:ins w:id="5" w:author="Tavener,Simon" w:date="2020-07-14T13:42:00Z">
+        <w:r>
+          <w:rPr>
+            <w:rFonts w:ascii="Arial" w:hAnsi="Arial" w:cs="Arial"/>
+          </w:rPr>
+          <w:t xml:space="preserve">it will encourage </w:t>
+        </w:r>
+      </w:ins>
+      <w:r>
+        <w:rPr>
+          <w:rFonts w:ascii="Arial" w:hAnsi="Arial" w:cs="Arial"/>
+        </w:rPr>
+        <w:t>other members of the mathematical biology community to use it to benchmark their methods.</w:t>
       </w:r>
     </w:p>
     <w:p>
@@ -369,7 +415,51 @@
         <w:rPr>
           <w:rFonts w:ascii="Arial" w:hAnsi="Arial" w:cs="Arial"/>
         </w:rPr>
-        <w:t xml:space="preserve"> Their method looks only at population averages at each time point whereas ours looks at distributions, so we argue that our approach is superior in this respect. </w:t>
+        <w:t xml:space="preserve"> Their method looks only at population averages at each time point whereas </w:t>
+      </w:r>
+      <w:del w:id="6" w:author="Tavener,Simon" w:date="2020-07-14T13:42:00Z">
+        <w:r>
+          <w:rPr>
+            <w:rFonts w:ascii="Arial" w:hAnsi="Arial" w:cs="Arial"/>
+          </w:rPr>
+          <w:delText xml:space="preserve">ours </w:delText>
+        </w:r>
+      </w:del>
+      <w:ins w:id="7" w:author="Tavener,Simon" w:date="2020-07-14T13:42:00Z">
+        <w:r>
+          <w:rPr>
+            <w:rFonts w:ascii="Arial" w:hAnsi="Arial" w:cs="Arial"/>
+          </w:rPr>
+          <w:t>our method</w:t>
+        </w:r>
+        <w:r>
+          <w:rPr>
+            <w:rFonts w:ascii="Arial" w:hAnsi="Arial" w:cs="Arial"/>
+          </w:rPr>
+          <w:t xml:space="preserve"> </w:t>
+        </w:r>
+      </w:ins>
+      <w:r>
+        <w:rPr>
+          <w:rFonts w:ascii="Arial" w:hAnsi="Arial" w:cs="Arial"/>
+        </w:rPr>
+        <w:t xml:space="preserve">looks at distributions, </w:t>
+      </w:r>
+      <w:ins w:id="8" w:author="Tavener,Simon" w:date="2020-07-14T13:42:00Z">
+        <w:r>
+          <w:rPr>
+            <w:rFonts w:ascii="Arial" w:hAnsi="Arial" w:cs="Arial"/>
+          </w:rPr>
+          <w:t xml:space="preserve">and </w:t>
+        </w:r>
+      </w:ins>
+      <w:bookmarkStart w:id="9" w:name="_GoBack"/>
+      <w:bookmarkEnd w:id="9"/>
+      <w:r>
+        <w:rPr>
+          <w:rFonts w:ascii="Arial" w:hAnsi="Arial" w:cs="Arial"/>
+        </w:rPr>
+        <w:t xml:space="preserve">so we argue that our approach is superior in this respect. </w:t>
       </w:r>
       <w:r>
         <w:rPr>
@@ -596,8 +686,16 @@
 </w:document>
 </file>
 
+<file path=word/people.xml><?xml version="1.0" encoding="utf-8"?>
+<w15:people xmlns:wpc="http://schemas.microsoft.com/office/word/2010/wordprocessingCanvas" xmlns:cx="http://schemas.microsoft.com/office/drawing/2014/chartex" xmlns:mc="http://schemas.openxmlformats.org/markup-compatibility/2006" xmlns:o="urn:schemas-microsoft-com:office:office" xmlns:r="http://schemas.openxmlformats.org/officeDocument/2006/relationships" xmlns:m="http://schemas.openxmlformats.org/officeDocument/2006/math" xmlns:v="urn:schemas-microsoft-com:vml" xmlns:wp14="http://schemas.microsoft.com/office/word/2010/wordprocessingDrawing" xmlns:wp="http://schemas.openxmlformats.org/drawingml/2006/wordprocessingDrawing" xmlns:w10="urn:schemas-microsoft-com:office:word" xmlns:w="http://schemas.openxmlformats.org/wordprocessingml/2006/main" xmlns:w14="http://schemas.microsoft.com/office/word/2010/wordml" xmlns:w15="http://schemas.microsoft.com/office/word/2012/wordml" xmlns:w16se="http://schemas.microsoft.com/office/word/2015/wordml/symex" xmlns:wpg="http://schemas.microsoft.com/office/word/2010/wordprocessingGroup" xmlns:wpi="http://schemas.microsoft.com/office/word/2010/wordprocessingInk" xmlns:wne="http://schemas.microsoft.com/office/word/2006/wordml" xmlns:wps="http://schemas.microsoft.com/office/word/2010/wordprocessingShape" mc:Ignorable="w14 w15 w16se wp14">
+  <w15:person w15:author="Tavener,Simon">
+    <w15:presenceInfo w15:providerId="None" w15:userId="Tavener,Simon"/>
+  </w15:person>
+</w15:people>
+</file>
+
 <file path=word/styles.xml><?xml version="1.0" encoding="utf-8"?>
-<w:styles xmlns:mc="http://schemas.openxmlformats.org/markup-compatibility/2006" xmlns:r="http://schemas.openxmlformats.org/officeDocument/2006/relationships" xmlns:w="http://schemas.openxmlformats.org/wordprocessingml/2006/main" xmlns:w14="http://schemas.microsoft.com/office/word/2010/wordml" xmlns:w15="http://schemas.microsoft.com/office/word/2012/wordml" xmlns:w16cid="http://schemas.microsoft.com/office/word/2016/wordml/cid" xmlns:w16se="http://schemas.microsoft.com/office/word/2015/wordml/symex" mc:Ignorable="w14 w15 w16se w16cid">
+<w:styles xmlns:mc="http://schemas.openxmlformats.org/markup-compatibility/2006" xmlns:r="http://schemas.openxmlformats.org/officeDocument/2006/relationships" xmlns:w="http://schemas.openxmlformats.org/wordprocessingml/2006/main" xmlns:w14="http://schemas.microsoft.com/office/word/2010/wordml" xmlns:w15="http://schemas.microsoft.com/office/word/2012/wordml" xmlns:w16se="http://schemas.microsoft.com/office/word/2015/wordml/symex" mc:Ignorable="w14 w15 w16se">
   <w:docDefaults>
     <w:rPrDefault>
       <w:rPr>
@@ -609,7 +707,7 @@
     </w:rPrDefault>
     <w:pPrDefault/>
   </w:docDefaults>
-  <w:latentStyles w:defLockedState="0" w:defUIPriority="99" w:defSemiHidden="0" w:defUnhideWhenUsed="0" w:defQFormat="0" w:count="375">
+  <w:latentStyles w:defLockedState="0" w:defUIPriority="99" w:defSemiHidden="0" w:defUnhideWhenUsed="0" w:defQFormat="0" w:count="371">
     <w:lsdException w:name="Normal" w:uiPriority="0" w:qFormat="1"/>
     <w:lsdException w:name="heading 1" w:uiPriority="9" w:qFormat="1"/>
     <w:lsdException w:name="heading 2" w:semiHidden="1" w:uiPriority="9" w:unhideWhenUsed="1" w:qFormat="1"/>
@@ -981,10 +1079,6 @@
     <w:lsdException w:name="List Table 5 Dark Accent 6" w:uiPriority="50"/>
     <w:lsdException w:name="List Table 6 Colorful Accent 6" w:uiPriority="51"/>
     <w:lsdException w:name="List Table 7 Colorful Accent 6" w:uiPriority="52"/>
-    <w:lsdException w:name="Mention" w:semiHidden="1" w:unhideWhenUsed="1"/>
-    <w:lsdException w:name="Smart Hyperlink" w:semiHidden="1" w:unhideWhenUsed="1"/>
-    <w:lsdException w:name="Hashtag" w:semiHidden="1" w:unhideWhenUsed="1"/>
-    <w:lsdException w:name="Unresolved Mention" w:semiHidden="1" w:unhideWhenUsed="1"/>
   </w:latentStyles>
   <w:style w:type="paragraph" w:default="1" w:styleId="Normal">
     <w:name w:val="Normal"/>
@@ -1034,6 +1128,33 @@
     <w:uiPriority w:val="99"/>
     <w:semiHidden/>
     <w:rsid w:val="008A35D2"/>
+  </w:style>
+  <w:style w:type="paragraph" w:styleId="BalloonText">
+    <w:name w:val="Balloon Text"/>
+    <w:basedOn w:val="Normal"/>
+    <w:link w:val="BalloonTextChar"/>
+    <w:uiPriority w:val="99"/>
+    <w:semiHidden/>
+    <w:unhideWhenUsed/>
+    <w:rsid w:val="006C0BD5"/>
+    <w:rPr>
+      <w:rFonts w:ascii="Segoe UI" w:hAnsi="Segoe UI" w:cs="Segoe UI"/>
+      <w:sz w:val="18"/>
+      <w:szCs w:val="18"/>
+    </w:rPr>
+  </w:style>
+  <w:style w:type="character" w:customStyle="1" w:styleId="BalloonTextChar">
+    <w:name w:val="Balloon Text Char"/>
+    <w:basedOn w:val="DefaultParagraphFont"/>
+    <w:link w:val="BalloonText"/>
+    <w:uiPriority w:val="99"/>
+    <w:semiHidden/>
+    <w:rsid w:val="006C0BD5"/>
+    <w:rPr>
+      <w:rFonts w:ascii="Segoe UI" w:hAnsi="Segoe UI" w:cs="Segoe UI"/>
+      <w:sz w:val="18"/>
+      <w:szCs w:val="18"/>
+    </w:rPr>
   </w:style>
 </w:styles>
 </file>

</xml_diff>